<commit_message>
Change root directory in PyCharm
</commit_message>
<xml_diff>
--- a/ТЗ.docx
+++ b/ТЗ.docx
@@ -1317,6 +1317,24 @@
         </w:rPr>
         <w:t>разработка интерфейса пользователя, добавление возможности удалённого управления, создание системы уведомлений.</w:t>
       </w:r>
+      <w:r>
+        <w:rPr>
+          <w:rFonts w:ascii="Times New Roman" w:hAnsi="Times New Roman" w:cs="Times New Roman"/>
+          <w:sz w:val="28"/>
+          <w:szCs w:val="28"/>
+        </w:rPr>
+        <w:t xml:space="preserve"> Добавить псевдонимы комнат</w:t>
+      </w:r>
+      <w:r>
+        <w:rPr>
+          <w:rFonts w:ascii="Times New Roman" w:hAnsi="Times New Roman" w:cs="Times New Roman"/>
+          <w:sz w:val="28"/>
+          <w:szCs w:val="28"/>
+        </w:rPr>
+        <w:t>.</w:t>
+      </w:r>
+      <w:bookmarkStart w:id="0" w:name="_GoBack"/>
+      <w:bookmarkEnd w:id="0"/>
     </w:p>
     <w:p>
       <w:pPr>
@@ -1702,8 +1720,6 @@
         </w:rPr>
         <w:t>формате</w:t>
       </w:r>
-      <w:bookmarkStart w:id="0" w:name="_GoBack"/>
-      <w:bookmarkEnd w:id="0"/>
     </w:p>
     <w:p>
       <w:pPr>

</xml_diff>

<commit_message>
Add new db column in ТЗ.docs
</commit_message>
<xml_diff>
--- a/ТЗ.docx
+++ b/ТЗ.docx
@@ -1333,338 +1333,354 @@
         </w:rPr>
         <w:t>.</w:t>
       </w:r>
+    </w:p>
+    <w:p>
+      <w:pPr>
+        <w:spacing w:line="360" w:lineRule="auto"/>
+        <w:ind w:firstLine="709"/>
+        <w:rPr>
+          <w:rFonts w:ascii="Times New Roman" w:hAnsi="Times New Roman" w:cs="Times New Roman"/>
+          <w:sz w:val="28"/>
+          <w:szCs w:val="28"/>
+        </w:rPr>
+      </w:pPr>
+      <w:r>
+        <w:rPr>
+          <w:rFonts w:ascii="Times New Roman" w:hAnsi="Times New Roman" w:cs="Times New Roman"/>
+          <w:sz w:val="28"/>
+          <w:szCs w:val="28"/>
+        </w:rPr>
+        <w:t xml:space="preserve">Этап 5. Портирование клиентской части на ОС </w:t>
+      </w:r>
+      <w:r>
+        <w:rPr>
+          <w:rFonts w:ascii="Times New Roman" w:hAnsi="Times New Roman" w:cs="Times New Roman"/>
+          <w:sz w:val="28"/>
+          <w:szCs w:val="28"/>
+          <w:lang w:val="en-US"/>
+        </w:rPr>
+        <w:t>Android</w:t>
+      </w:r>
+      <w:r>
+        <w:rPr>
+          <w:rFonts w:ascii="Times New Roman" w:hAnsi="Times New Roman" w:cs="Times New Roman"/>
+          <w:sz w:val="28"/>
+          <w:szCs w:val="28"/>
+        </w:rPr>
+        <w:t xml:space="preserve"> 5+</w:t>
+      </w:r>
+    </w:p>
+    <w:p>
+      <w:pPr>
+        <w:spacing w:line="360" w:lineRule="auto"/>
+        <w:jc w:val="center"/>
+        <w:rPr>
+          <w:rFonts w:ascii="Times New Roman" w:hAnsi="Times New Roman" w:cs="Times New Roman"/>
+          <w:b/>
+          <w:sz w:val="28"/>
+          <w:szCs w:val="28"/>
+        </w:rPr>
+      </w:pPr>
+      <w:r>
+        <w:rPr>
+          <w:rFonts w:ascii="Times New Roman" w:hAnsi="Times New Roman" w:cs="Times New Roman"/>
+          <w:b/>
+          <w:sz w:val="28"/>
+          <w:szCs w:val="28"/>
+        </w:rPr>
+        <w:t>Описание программы</w:t>
+      </w:r>
+    </w:p>
+    <w:p>
+      <w:pPr>
+        <w:spacing w:line="360" w:lineRule="auto"/>
+        <w:ind w:firstLine="709"/>
+        <w:rPr>
+          <w:rFonts w:ascii="Times New Roman" w:hAnsi="Times New Roman" w:cs="Times New Roman"/>
+          <w:sz w:val="28"/>
+          <w:szCs w:val="28"/>
+        </w:rPr>
+      </w:pPr>
+      <w:r>
+        <w:rPr>
+          <w:rFonts w:ascii="Times New Roman" w:hAnsi="Times New Roman" w:cs="Times New Roman"/>
+          <w:sz w:val="28"/>
+          <w:szCs w:val="28"/>
+        </w:rPr>
+        <w:t xml:space="preserve">Программная часть написана на языке </w:t>
+      </w:r>
+      <w:r>
+        <w:rPr>
+          <w:rFonts w:ascii="Times New Roman" w:hAnsi="Times New Roman" w:cs="Times New Roman"/>
+          <w:sz w:val="28"/>
+          <w:szCs w:val="28"/>
+          <w:lang w:val="en-US"/>
+        </w:rPr>
+        <w:t>python</w:t>
+      </w:r>
+      <w:r>
+        <w:rPr>
+          <w:rFonts w:ascii="Times New Roman" w:hAnsi="Times New Roman" w:cs="Times New Roman"/>
+          <w:sz w:val="28"/>
+          <w:szCs w:val="28"/>
+        </w:rPr>
+        <w:t xml:space="preserve">, </w:t>
+      </w:r>
+      <w:r>
+        <w:rPr>
+          <w:rFonts w:ascii="Times New Roman" w:hAnsi="Times New Roman" w:cs="Times New Roman"/>
+          <w:sz w:val="28"/>
+          <w:szCs w:val="28"/>
+        </w:rPr>
+        <w:t xml:space="preserve">в дальнейшем будет портирована на мобильные устройства, </w:t>
+      </w:r>
+      <w:r>
+        <w:rPr>
+          <w:rFonts w:ascii="Times New Roman" w:hAnsi="Times New Roman" w:cs="Times New Roman"/>
+          <w:sz w:val="28"/>
+          <w:szCs w:val="28"/>
+          <w:lang w:val="en-US"/>
+        </w:rPr>
+        <w:t>desktop</w:t>
+      </w:r>
+      <w:r>
+        <w:rPr>
+          <w:rFonts w:ascii="Times New Roman" w:hAnsi="Times New Roman" w:cs="Times New Roman"/>
+          <w:sz w:val="28"/>
+          <w:szCs w:val="28"/>
+        </w:rPr>
+        <w:t xml:space="preserve"> </w:t>
+      </w:r>
+      <w:r>
+        <w:rPr>
+          <w:rFonts w:ascii="Times New Roman" w:hAnsi="Times New Roman" w:cs="Times New Roman"/>
+          <w:sz w:val="28"/>
+          <w:szCs w:val="28"/>
+          <w:lang w:val="en-US"/>
+        </w:rPr>
+        <w:t>linux</w:t>
+      </w:r>
+      <w:r>
+        <w:rPr>
+          <w:rFonts w:ascii="Times New Roman" w:hAnsi="Times New Roman" w:cs="Times New Roman"/>
+          <w:sz w:val="28"/>
+          <w:szCs w:val="28"/>
+        </w:rPr>
+        <w:t xml:space="preserve"> </w:t>
+      </w:r>
+      <w:r>
+        <w:rPr>
+          <w:rFonts w:ascii="Times New Roman" w:hAnsi="Times New Roman" w:cs="Times New Roman"/>
+          <w:sz w:val="28"/>
+          <w:szCs w:val="28"/>
+        </w:rPr>
+        <w:t xml:space="preserve">системы, также будет добавлен </w:t>
+      </w:r>
+      <w:r>
+        <w:rPr>
+          <w:rFonts w:ascii="Times New Roman" w:hAnsi="Times New Roman" w:cs="Times New Roman"/>
+          <w:sz w:val="28"/>
+          <w:szCs w:val="28"/>
+          <w:lang w:val="en-US"/>
+        </w:rPr>
+        <w:t>web</w:t>
+      </w:r>
+      <w:r>
+        <w:rPr>
+          <w:rFonts w:ascii="Times New Roman" w:hAnsi="Times New Roman" w:cs="Times New Roman"/>
+          <w:sz w:val="28"/>
+          <w:szCs w:val="28"/>
+        </w:rPr>
+        <w:t xml:space="preserve"> </w:t>
+      </w:r>
+      <w:r>
+        <w:rPr>
+          <w:rFonts w:ascii="Times New Roman" w:hAnsi="Times New Roman" w:cs="Times New Roman"/>
+          <w:sz w:val="28"/>
+          <w:szCs w:val="28"/>
+        </w:rPr>
+        <w:t xml:space="preserve">интерфейс. Серверная часть хранится и обрабатывается на сервере с ОС </w:t>
+      </w:r>
+      <w:r>
+        <w:rPr>
+          <w:rFonts w:ascii="Times New Roman" w:hAnsi="Times New Roman" w:cs="Times New Roman"/>
+          <w:sz w:val="28"/>
+          <w:szCs w:val="28"/>
+          <w:lang w:val="en-US"/>
+        </w:rPr>
+        <w:t>Arch</w:t>
+      </w:r>
+      <w:r>
+        <w:rPr>
+          <w:rFonts w:ascii="Times New Roman" w:hAnsi="Times New Roman" w:cs="Times New Roman"/>
+          <w:sz w:val="28"/>
+          <w:szCs w:val="28"/>
+        </w:rPr>
+        <w:t xml:space="preserve"> </w:t>
+      </w:r>
+      <w:r>
+        <w:rPr>
+          <w:rFonts w:ascii="Times New Roman" w:hAnsi="Times New Roman" w:cs="Times New Roman"/>
+          <w:sz w:val="28"/>
+          <w:szCs w:val="28"/>
+          <w:lang w:val="en-US"/>
+        </w:rPr>
+        <w:t>Linux</w:t>
+      </w:r>
+      <w:r>
+        <w:rPr>
+          <w:rFonts w:ascii="Times New Roman" w:hAnsi="Times New Roman" w:cs="Times New Roman"/>
+          <w:sz w:val="28"/>
+          <w:szCs w:val="28"/>
+        </w:rPr>
+        <w:t xml:space="preserve"> </w:t>
+      </w:r>
+      <w:r>
+        <w:rPr>
+          <w:rFonts w:ascii="Times New Roman" w:hAnsi="Times New Roman" w:cs="Times New Roman"/>
+          <w:sz w:val="28"/>
+          <w:szCs w:val="28"/>
+        </w:rPr>
+        <w:t xml:space="preserve">с использованием </w:t>
+      </w:r>
+      <w:proofErr w:type="spellStart"/>
+      <w:r>
+        <w:rPr>
+          <w:rFonts w:ascii="Times New Roman" w:hAnsi="Times New Roman" w:cs="Times New Roman"/>
+          <w:sz w:val="28"/>
+          <w:szCs w:val="28"/>
+          <w:lang w:val="en-US"/>
+        </w:rPr>
+        <w:t>Docker</w:t>
+      </w:r>
+      <w:proofErr w:type="spellEnd"/>
+      <w:r>
+        <w:rPr>
+          <w:rFonts w:ascii="Times New Roman" w:hAnsi="Times New Roman" w:cs="Times New Roman"/>
+          <w:sz w:val="28"/>
+          <w:szCs w:val="28"/>
+        </w:rPr>
+        <w:t>.</w:t>
+      </w:r>
+    </w:p>
+    <w:p>
+      <w:pPr>
+        <w:spacing w:line="360" w:lineRule="auto"/>
+        <w:ind w:firstLine="709"/>
+        <w:rPr>
+          <w:rFonts w:ascii="Times New Roman" w:hAnsi="Times New Roman" w:cs="Times New Roman"/>
+          <w:sz w:val="28"/>
+          <w:szCs w:val="28"/>
+        </w:rPr>
+      </w:pPr>
+      <w:r>
+        <w:rPr>
+          <w:rFonts w:ascii="Times New Roman" w:hAnsi="Times New Roman" w:cs="Times New Roman"/>
+          <w:sz w:val="28"/>
+          <w:szCs w:val="28"/>
+        </w:rPr>
+        <w:t xml:space="preserve">Первые версии имеют консольный интерфейс, серверная и клиентская части </w:t>
+      </w:r>
+      <w:proofErr w:type="spellStart"/>
+      <w:r>
+        <w:rPr>
+          <w:rFonts w:ascii="Times New Roman" w:hAnsi="Times New Roman" w:cs="Times New Roman"/>
+          <w:sz w:val="28"/>
+          <w:szCs w:val="28"/>
+        </w:rPr>
+        <w:t>объеденины</w:t>
+      </w:r>
+      <w:proofErr w:type="spellEnd"/>
+      <w:r>
+        <w:rPr>
+          <w:rFonts w:ascii="Times New Roman" w:hAnsi="Times New Roman" w:cs="Times New Roman"/>
+          <w:sz w:val="28"/>
+          <w:szCs w:val="28"/>
+        </w:rPr>
+        <w:t>.</w:t>
+      </w:r>
+      <w:r>
+        <w:rPr>
+          <w:rFonts w:ascii="Times New Roman" w:hAnsi="Times New Roman" w:cs="Times New Roman"/>
+          <w:sz w:val="28"/>
+          <w:szCs w:val="28"/>
+        </w:rPr>
+        <w:t xml:space="preserve"> База данных представляет собой </w:t>
+      </w:r>
+      <w:r>
+        <w:rPr>
+          <w:rFonts w:ascii="Times New Roman" w:hAnsi="Times New Roman" w:cs="Times New Roman"/>
+          <w:sz w:val="28"/>
+          <w:szCs w:val="28"/>
+        </w:rPr>
+        <w:t xml:space="preserve">область оперативной </w:t>
+      </w:r>
+      <w:r>
+        <w:rPr>
+          <w:rFonts w:ascii="Times New Roman" w:hAnsi="Times New Roman" w:cs="Times New Roman"/>
+          <w:sz w:val="28"/>
+          <w:szCs w:val="28"/>
+        </w:rPr>
+        <w:lastRenderedPageBreak/>
+        <w:t>памяти, управляемой специальным</w:t>
+      </w:r>
+      <w:r>
+        <w:rPr>
+          <w:rFonts w:ascii="Times New Roman" w:hAnsi="Times New Roman" w:cs="Times New Roman"/>
+          <w:sz w:val="28"/>
+          <w:szCs w:val="28"/>
+        </w:rPr>
+        <w:t xml:space="preserve"> модулем</w:t>
+      </w:r>
+      <w:r>
+        <w:rPr>
+          <w:rFonts w:ascii="Times New Roman" w:hAnsi="Times New Roman" w:cs="Times New Roman"/>
+          <w:sz w:val="28"/>
+          <w:szCs w:val="28"/>
+        </w:rPr>
+        <w:t xml:space="preserve">. </w:t>
+      </w:r>
+      <w:r>
+        <w:rPr>
+          <w:rFonts w:ascii="Times New Roman" w:hAnsi="Times New Roman" w:cs="Times New Roman"/>
+          <w:sz w:val="28"/>
+          <w:szCs w:val="28"/>
+        </w:rPr>
+        <w:t>Поля</w:t>
+      </w:r>
+      <w:r>
+        <w:rPr>
+          <w:rFonts w:ascii="Times New Roman" w:hAnsi="Times New Roman" w:cs="Times New Roman"/>
+          <w:sz w:val="28"/>
+          <w:szCs w:val="28"/>
+        </w:rPr>
+        <w:t xml:space="preserve">: </w:t>
+      </w:r>
+      <w:r>
+        <w:rPr>
+          <w:rFonts w:ascii="Times New Roman" w:hAnsi="Times New Roman" w:cs="Times New Roman"/>
+          <w:sz w:val="28"/>
+          <w:szCs w:val="28"/>
+        </w:rPr>
+        <w:t>Имя, описание,</w:t>
+      </w:r>
+      <w:r>
+        <w:rPr>
+          <w:rFonts w:ascii="Times New Roman" w:hAnsi="Times New Roman" w:cs="Times New Roman"/>
+          <w:sz w:val="28"/>
+          <w:szCs w:val="28"/>
+        </w:rPr>
+        <w:t xml:space="preserve"> примечание</w:t>
+      </w:r>
       <w:bookmarkStart w:id="0" w:name="_GoBack"/>
       <w:bookmarkEnd w:id="0"/>
-    </w:p>
-    <w:p>
-      <w:pPr>
-        <w:spacing w:line="360" w:lineRule="auto"/>
-        <w:ind w:firstLine="709"/>
-        <w:rPr>
-          <w:rFonts w:ascii="Times New Roman" w:hAnsi="Times New Roman" w:cs="Times New Roman"/>
-          <w:sz w:val="28"/>
-          <w:szCs w:val="28"/>
-        </w:rPr>
-      </w:pPr>
-      <w:r>
-        <w:rPr>
-          <w:rFonts w:ascii="Times New Roman" w:hAnsi="Times New Roman" w:cs="Times New Roman"/>
-          <w:sz w:val="28"/>
-          <w:szCs w:val="28"/>
-        </w:rPr>
-        <w:t xml:space="preserve">Этап 5. Портирование клиентской части на ОС </w:t>
-      </w:r>
-      <w:r>
-        <w:rPr>
-          <w:rFonts w:ascii="Times New Roman" w:hAnsi="Times New Roman" w:cs="Times New Roman"/>
-          <w:sz w:val="28"/>
-          <w:szCs w:val="28"/>
-          <w:lang w:val="en-US"/>
-        </w:rPr>
-        <w:t>Android</w:t>
-      </w:r>
-      <w:r>
-        <w:rPr>
-          <w:rFonts w:ascii="Times New Roman" w:hAnsi="Times New Roman" w:cs="Times New Roman"/>
-          <w:sz w:val="28"/>
-          <w:szCs w:val="28"/>
-        </w:rPr>
-        <w:t xml:space="preserve"> 5+</w:t>
-      </w:r>
-    </w:p>
-    <w:p>
-      <w:pPr>
-        <w:spacing w:line="360" w:lineRule="auto"/>
-        <w:jc w:val="center"/>
-        <w:rPr>
-          <w:rFonts w:ascii="Times New Roman" w:hAnsi="Times New Roman" w:cs="Times New Roman"/>
-          <w:b/>
-          <w:sz w:val="28"/>
-          <w:szCs w:val="28"/>
-        </w:rPr>
-      </w:pPr>
-      <w:r>
-        <w:rPr>
-          <w:rFonts w:ascii="Times New Roman" w:hAnsi="Times New Roman" w:cs="Times New Roman"/>
-          <w:b/>
-          <w:sz w:val="28"/>
-          <w:szCs w:val="28"/>
-        </w:rPr>
-        <w:t>Описание программы</w:t>
-      </w:r>
-    </w:p>
-    <w:p>
-      <w:pPr>
-        <w:spacing w:line="360" w:lineRule="auto"/>
-        <w:ind w:firstLine="709"/>
-        <w:rPr>
-          <w:rFonts w:ascii="Times New Roman" w:hAnsi="Times New Roman" w:cs="Times New Roman"/>
-          <w:sz w:val="28"/>
-          <w:szCs w:val="28"/>
-        </w:rPr>
-      </w:pPr>
-      <w:r>
-        <w:rPr>
-          <w:rFonts w:ascii="Times New Roman" w:hAnsi="Times New Roman" w:cs="Times New Roman"/>
-          <w:sz w:val="28"/>
-          <w:szCs w:val="28"/>
-        </w:rPr>
-        <w:t xml:space="preserve">Программная часть написана на языке </w:t>
-      </w:r>
-      <w:r>
-        <w:rPr>
-          <w:rFonts w:ascii="Times New Roman" w:hAnsi="Times New Roman" w:cs="Times New Roman"/>
-          <w:sz w:val="28"/>
-          <w:szCs w:val="28"/>
-          <w:lang w:val="en-US"/>
-        </w:rPr>
-        <w:t>python</w:t>
-      </w:r>
-      <w:r>
-        <w:rPr>
-          <w:rFonts w:ascii="Times New Roman" w:hAnsi="Times New Roman" w:cs="Times New Roman"/>
-          <w:sz w:val="28"/>
-          <w:szCs w:val="28"/>
-        </w:rPr>
-        <w:t xml:space="preserve">, </w:t>
-      </w:r>
-      <w:r>
-        <w:rPr>
-          <w:rFonts w:ascii="Times New Roman" w:hAnsi="Times New Roman" w:cs="Times New Roman"/>
-          <w:sz w:val="28"/>
-          <w:szCs w:val="28"/>
-        </w:rPr>
-        <w:t xml:space="preserve">в дальнейшем будет портирована на мобильные устройства, </w:t>
-      </w:r>
-      <w:r>
-        <w:rPr>
-          <w:rFonts w:ascii="Times New Roman" w:hAnsi="Times New Roman" w:cs="Times New Roman"/>
-          <w:sz w:val="28"/>
-          <w:szCs w:val="28"/>
-          <w:lang w:val="en-US"/>
-        </w:rPr>
-        <w:t>desktop</w:t>
-      </w:r>
-      <w:r>
-        <w:rPr>
-          <w:rFonts w:ascii="Times New Roman" w:hAnsi="Times New Roman" w:cs="Times New Roman"/>
-          <w:sz w:val="28"/>
-          <w:szCs w:val="28"/>
-        </w:rPr>
-        <w:t xml:space="preserve"> </w:t>
-      </w:r>
-      <w:r>
-        <w:rPr>
-          <w:rFonts w:ascii="Times New Roman" w:hAnsi="Times New Roman" w:cs="Times New Roman"/>
-          <w:sz w:val="28"/>
-          <w:szCs w:val="28"/>
-          <w:lang w:val="en-US"/>
-        </w:rPr>
-        <w:t>linux</w:t>
-      </w:r>
-      <w:r>
-        <w:rPr>
-          <w:rFonts w:ascii="Times New Roman" w:hAnsi="Times New Roman" w:cs="Times New Roman"/>
-          <w:sz w:val="28"/>
-          <w:szCs w:val="28"/>
-        </w:rPr>
-        <w:t xml:space="preserve"> </w:t>
-      </w:r>
-      <w:r>
-        <w:rPr>
-          <w:rFonts w:ascii="Times New Roman" w:hAnsi="Times New Roman" w:cs="Times New Roman"/>
-          <w:sz w:val="28"/>
-          <w:szCs w:val="28"/>
-        </w:rPr>
-        <w:t xml:space="preserve">системы, также будет добавлен </w:t>
-      </w:r>
-      <w:r>
-        <w:rPr>
-          <w:rFonts w:ascii="Times New Roman" w:hAnsi="Times New Roman" w:cs="Times New Roman"/>
-          <w:sz w:val="28"/>
-          <w:szCs w:val="28"/>
-          <w:lang w:val="en-US"/>
-        </w:rPr>
-        <w:t>web</w:t>
-      </w:r>
-      <w:r>
-        <w:rPr>
-          <w:rFonts w:ascii="Times New Roman" w:hAnsi="Times New Roman" w:cs="Times New Roman"/>
-          <w:sz w:val="28"/>
-          <w:szCs w:val="28"/>
-        </w:rPr>
-        <w:t xml:space="preserve"> </w:t>
-      </w:r>
-      <w:r>
-        <w:rPr>
-          <w:rFonts w:ascii="Times New Roman" w:hAnsi="Times New Roman" w:cs="Times New Roman"/>
-          <w:sz w:val="28"/>
-          <w:szCs w:val="28"/>
-        </w:rPr>
-        <w:t xml:space="preserve">интерфейс. Серверная часть хранится и обрабатывается на сервере с ОС </w:t>
-      </w:r>
-      <w:r>
-        <w:rPr>
-          <w:rFonts w:ascii="Times New Roman" w:hAnsi="Times New Roman" w:cs="Times New Roman"/>
-          <w:sz w:val="28"/>
-          <w:szCs w:val="28"/>
-          <w:lang w:val="en-US"/>
-        </w:rPr>
-        <w:t>Arch</w:t>
-      </w:r>
-      <w:r>
-        <w:rPr>
-          <w:rFonts w:ascii="Times New Roman" w:hAnsi="Times New Roman" w:cs="Times New Roman"/>
-          <w:sz w:val="28"/>
-          <w:szCs w:val="28"/>
-        </w:rPr>
-        <w:t xml:space="preserve"> </w:t>
-      </w:r>
-      <w:r>
-        <w:rPr>
-          <w:rFonts w:ascii="Times New Roman" w:hAnsi="Times New Roman" w:cs="Times New Roman"/>
-          <w:sz w:val="28"/>
-          <w:szCs w:val="28"/>
-          <w:lang w:val="en-US"/>
-        </w:rPr>
-        <w:t>Linux</w:t>
-      </w:r>
-      <w:r>
-        <w:rPr>
-          <w:rFonts w:ascii="Times New Roman" w:hAnsi="Times New Roman" w:cs="Times New Roman"/>
-          <w:sz w:val="28"/>
-          <w:szCs w:val="28"/>
-        </w:rPr>
-        <w:t xml:space="preserve"> </w:t>
-      </w:r>
-      <w:r>
-        <w:rPr>
-          <w:rFonts w:ascii="Times New Roman" w:hAnsi="Times New Roman" w:cs="Times New Roman"/>
-          <w:sz w:val="28"/>
-          <w:szCs w:val="28"/>
-        </w:rPr>
-        <w:t xml:space="preserve">с использованием </w:t>
-      </w:r>
-      <w:proofErr w:type="spellStart"/>
-      <w:r>
-        <w:rPr>
-          <w:rFonts w:ascii="Times New Roman" w:hAnsi="Times New Roman" w:cs="Times New Roman"/>
-          <w:sz w:val="28"/>
-          <w:szCs w:val="28"/>
-          <w:lang w:val="en-US"/>
-        </w:rPr>
-        <w:t>Docker</w:t>
-      </w:r>
-      <w:proofErr w:type="spellEnd"/>
-      <w:r>
-        <w:rPr>
-          <w:rFonts w:ascii="Times New Roman" w:hAnsi="Times New Roman" w:cs="Times New Roman"/>
-          <w:sz w:val="28"/>
-          <w:szCs w:val="28"/>
-        </w:rPr>
-        <w:t>.</w:t>
-      </w:r>
-    </w:p>
-    <w:p>
-      <w:pPr>
-        <w:spacing w:line="360" w:lineRule="auto"/>
-        <w:ind w:firstLine="709"/>
-        <w:rPr>
-          <w:rFonts w:ascii="Times New Roman" w:hAnsi="Times New Roman" w:cs="Times New Roman"/>
-          <w:sz w:val="28"/>
-          <w:szCs w:val="28"/>
-        </w:rPr>
-      </w:pPr>
-      <w:r>
-        <w:rPr>
-          <w:rFonts w:ascii="Times New Roman" w:hAnsi="Times New Roman" w:cs="Times New Roman"/>
-          <w:sz w:val="28"/>
-          <w:szCs w:val="28"/>
-        </w:rPr>
-        <w:t xml:space="preserve">Первые версии имеют консольный интерфейс, серверная и клиентская части </w:t>
-      </w:r>
-      <w:proofErr w:type="spellStart"/>
-      <w:r>
-        <w:rPr>
-          <w:rFonts w:ascii="Times New Roman" w:hAnsi="Times New Roman" w:cs="Times New Roman"/>
-          <w:sz w:val="28"/>
-          <w:szCs w:val="28"/>
-        </w:rPr>
-        <w:t>объеденины</w:t>
-      </w:r>
-      <w:proofErr w:type="spellEnd"/>
-      <w:r>
-        <w:rPr>
-          <w:rFonts w:ascii="Times New Roman" w:hAnsi="Times New Roman" w:cs="Times New Roman"/>
-          <w:sz w:val="28"/>
-          <w:szCs w:val="28"/>
-        </w:rPr>
-        <w:t>.</w:t>
-      </w:r>
-      <w:r>
-        <w:rPr>
-          <w:rFonts w:ascii="Times New Roman" w:hAnsi="Times New Roman" w:cs="Times New Roman"/>
-          <w:sz w:val="28"/>
-          <w:szCs w:val="28"/>
-        </w:rPr>
-        <w:t xml:space="preserve"> База данных представляет собой </w:t>
-      </w:r>
-      <w:r>
-        <w:rPr>
-          <w:rFonts w:ascii="Times New Roman" w:hAnsi="Times New Roman" w:cs="Times New Roman"/>
-          <w:sz w:val="28"/>
-          <w:szCs w:val="28"/>
-        </w:rPr>
-        <w:t xml:space="preserve">область оперативной </w:t>
-      </w:r>
-      <w:r>
-        <w:rPr>
-          <w:rFonts w:ascii="Times New Roman" w:hAnsi="Times New Roman" w:cs="Times New Roman"/>
-          <w:sz w:val="28"/>
-          <w:szCs w:val="28"/>
-        </w:rPr>
-        <w:lastRenderedPageBreak/>
-        <w:t>памяти, управляемой специальным</w:t>
-      </w:r>
-      <w:r>
-        <w:rPr>
-          <w:rFonts w:ascii="Times New Roman" w:hAnsi="Times New Roman" w:cs="Times New Roman"/>
-          <w:sz w:val="28"/>
-          <w:szCs w:val="28"/>
-        </w:rPr>
-        <w:t xml:space="preserve"> модулем</w:t>
-      </w:r>
-      <w:r>
-        <w:rPr>
-          <w:rFonts w:ascii="Times New Roman" w:hAnsi="Times New Roman" w:cs="Times New Roman"/>
-          <w:sz w:val="28"/>
-          <w:szCs w:val="28"/>
-        </w:rPr>
-        <w:t xml:space="preserve">. </w:t>
-      </w:r>
-      <w:r>
-        <w:rPr>
-          <w:rFonts w:ascii="Times New Roman" w:hAnsi="Times New Roman" w:cs="Times New Roman"/>
-          <w:sz w:val="28"/>
-          <w:szCs w:val="28"/>
-        </w:rPr>
-        <w:t>Поля</w:t>
-      </w:r>
-      <w:r>
-        <w:rPr>
-          <w:rFonts w:ascii="Times New Roman" w:hAnsi="Times New Roman" w:cs="Times New Roman"/>
-          <w:sz w:val="28"/>
-          <w:szCs w:val="28"/>
-        </w:rPr>
-        <w:t xml:space="preserve">: </w:t>
-      </w:r>
-      <w:r>
-        <w:rPr>
-          <w:rFonts w:ascii="Times New Roman" w:hAnsi="Times New Roman" w:cs="Times New Roman"/>
-          <w:sz w:val="28"/>
-          <w:szCs w:val="28"/>
-        </w:rPr>
-        <w:t>Имя, описание, дата последнего обращения, местоположение</w:t>
+      <w:r>
+        <w:rPr>
+          <w:rFonts w:ascii="Times New Roman" w:hAnsi="Times New Roman" w:cs="Times New Roman"/>
+          <w:sz w:val="28"/>
+          <w:szCs w:val="28"/>
+        </w:rPr>
+        <w:t xml:space="preserve"> дата последнего обращения, местоположение</w:t>
       </w:r>
       <w:r>
         <w:rPr>

</xml_diff>